<commit_message>
Detect and return headings styles
</commit_message>
<xml_diff>
--- a/spec/fixtures/formatting.docx
+++ b/spec/fixtures/formatting.docx
@@ -1,6 +1,6 @@
 
 <file path=word/document.xml><?xml version="1.0" encoding="utf-8"?>
-<w:document xmlns:ve="http://schemas.openxmlformats.org/markup-compatibility/2006" xmlns:o="urn:schemas-microsoft-com:office:office" xmlns:r="http://schemas.openxmlformats.org/officeDocument/2006/relationships" xmlns:m="http://schemas.openxmlformats.org/officeDocument/2006/math" xmlns:v="urn:schemas-microsoft-com:vml" xmlns:wp="http://schemas.openxmlformats.org/drawingml/2006/wordprocessingDrawing" xmlns:w10="urn:schemas-microsoft-com:office:word" xmlns:w="http://schemas.openxmlformats.org/wordprocessingml/2006/main" xmlns:wne="http://schemas.microsoft.com/office/word/2006/wordml">
+<w:document xmlns:wpc="http://schemas.microsoft.com/office/word/2010/wordprocessingCanvas" xmlns:mo="http://schemas.microsoft.com/office/mac/office/2008/main" xmlns:mc="http://schemas.openxmlformats.org/markup-compatibility/2006" xmlns:mv="urn:schemas-microsoft-com:mac:vml" xmlns:o="urn:schemas-microsoft-com:office:office" xmlns:r="http://schemas.openxmlformats.org/officeDocument/2006/relationships" xmlns:m="http://schemas.openxmlformats.org/officeDocument/2006/math" xmlns:v="urn:schemas-microsoft-com:vml" xmlns:wp14="http://schemas.microsoft.com/office/word/2010/wordprocessingDrawing" xmlns:wp="http://schemas.openxmlformats.org/drawingml/2006/wordprocessingDrawing" xmlns:w10="urn:schemas-microsoft-com:office:word" xmlns:w="http://schemas.openxmlformats.org/wordprocessingml/2006/main" xmlns:w14="http://schemas.microsoft.com/office/word/2010/wordml" xmlns:wpg="http://schemas.microsoft.com/office/word/2010/wordprocessingGroup" xmlns:wpi="http://schemas.microsoft.com/office/word/2010/wordprocessingInk" xmlns:wne="http://schemas.microsoft.com/office/word/2006/wordml" xmlns:wps="http://schemas.microsoft.com/office/word/2010/wordprocessingShape" mc:Ignorable="w14 wp14">
   <w:body>
     <w:p>
       <w:r>
@@ -43,8 +43,6 @@
       <w:r>
         <w:t>ormal</w:t>
       </w:r>
-      <w:bookmarkStart w:id="0" w:name="_GoBack"/>
-      <w:bookmarkEnd w:id="0"/>
     </w:p>
     <w:p>
       <w:r>
@@ -61,6 +59,66 @@
       <w:r>
         <w:t xml:space="preserve"> formatting options in the middle of the sentence.</w:t>
       </w:r>
+    </w:p>
+    <w:p>
+      <w:pPr>
+        <w:pStyle w:val="Heading1"/>
+      </w:pPr>
+      <w:r>
+        <w:t>Heading 1</w:t>
+      </w:r>
+    </w:p>
+    <w:p>
+      <w:pPr>
+        <w:pStyle w:val="Heading2"/>
+      </w:pPr>
+      <w:r>
+        <w:t>Heading 2</w:t>
+      </w:r>
+    </w:p>
+    <w:p>
+      <w:pPr>
+        <w:pStyle w:val="Heading3"/>
+      </w:pPr>
+      <w:r>
+        <w:t>Heading 3</w:t>
+      </w:r>
+    </w:p>
+    <w:p>
+      <w:pPr>
+        <w:pStyle w:val="Heading4"/>
+      </w:pPr>
+      <w:r>
+        <w:t>Heading 4</w:t>
+      </w:r>
+    </w:p>
+    <w:p>
+      <w:pPr>
+        <w:pStyle w:val="Heading5"/>
+      </w:pPr>
+      <w:r>
+        <w:t>Heading 5</w:t>
+      </w:r>
+    </w:p>
+    <w:p>
+      <w:pPr>
+        <w:pStyle w:val="Heading6"/>
+      </w:pPr>
+      <w:r>
+        <w:t>Heading 6</w:t>
+      </w:r>
+    </w:p>
+    <w:p>
+      <w:hyperlink r:id="rId5" w:history="1">
+        <w:r>
+          <w:rPr>
+            <w:rStyle w:val="Hyperlink"/>
+          </w:rPr>
+          <w:t>A link</w:t>
+        </w:r>
+      </w:hyperlink>
+      <w:bookmarkStart w:id="0" w:name="_GoBack"/>
+      <w:bookmarkEnd w:id="0"/>
     </w:p>
     <w:sectPr>
       <w:pgSz w:w="12240" w:h="15840"/>
@@ -73,7 +131,7 @@
 </file>
 
 <file path=word/styles.xml><?xml version="1.0" encoding="utf-8"?>
-<w:styles xmlns:r="http://schemas.openxmlformats.org/officeDocument/2006/relationships" xmlns:w="http://schemas.openxmlformats.org/wordprocessingml/2006/main">
+<w:styles xmlns:mc="http://schemas.openxmlformats.org/markup-compatibility/2006" xmlns:r="http://schemas.openxmlformats.org/officeDocument/2006/relationships" xmlns:w="http://schemas.openxmlformats.org/wordprocessingml/2006/main" xmlns:w14="http://schemas.microsoft.com/office/word/2010/wordml" mc:Ignorable="w14">
   <w:docDefaults>
     <w:rPrDefault>
       <w:rPr>
@@ -89,7 +147,7 @@
       </w:pPr>
     </w:pPrDefault>
   </w:docDefaults>
-  <w:latentStyles w:defLockedState="0" w:defUIPriority="99" w:defSemiHidden="1" w:defUnhideWhenUsed="1" w:defQFormat="0" w:count="267">
+  <w:latentStyles w:defLockedState="0" w:defUIPriority="99" w:defSemiHidden="1" w:defUnhideWhenUsed="1" w:defQFormat="0" w:count="276">
     <w:lsdException w:name="Normal" w:semiHidden="0" w:uiPriority="0" w:unhideWhenUsed="0" w:qFormat="1"/>
     <w:lsdException w:name="heading 1" w:semiHidden="0" w:uiPriority="9" w:unhideWhenUsed="0" w:qFormat="1"/>
     <w:lsdException w:name="heading 2" w:uiPriority="9" w:qFormat="1"/>
@@ -233,6 +291,141 @@
     <w:qFormat/>
     <w:rsid w:val="001C7D25"/>
   </w:style>
+  <w:style w:type="paragraph" w:styleId="Heading1">
+    <w:name w:val="heading 1"/>
+    <w:basedOn w:val="Normal"/>
+    <w:next w:val="Normal"/>
+    <w:link w:val="Heading1Char"/>
+    <w:uiPriority w:val="9"/>
+    <w:qFormat/>
+    <w:rsid w:val="004E53A5"/>
+    <w:pPr>
+      <w:keepNext/>
+      <w:keepLines/>
+      <w:spacing w:before="480" w:after="0"/>
+      <w:outlineLvl w:val="0"/>
+    </w:pPr>
+    <w:rPr>
+      <w:rFonts w:asciiTheme="majorHAnsi" w:eastAsiaTheme="majorEastAsia" w:hAnsiTheme="majorHAnsi" w:cstheme="majorBidi"/>
+      <w:b/>
+      <w:bCs/>
+      <w:color w:val="345A8A" w:themeColor="accent1" w:themeShade="B5"/>
+      <w:sz w:val="32"/>
+      <w:szCs w:val="32"/>
+    </w:rPr>
+  </w:style>
+  <w:style w:type="paragraph" w:styleId="Heading2">
+    <w:name w:val="heading 2"/>
+    <w:basedOn w:val="Normal"/>
+    <w:next w:val="Normal"/>
+    <w:link w:val="Heading2Char"/>
+    <w:uiPriority w:val="9"/>
+    <w:unhideWhenUsed/>
+    <w:qFormat/>
+    <w:rsid w:val="004E53A5"/>
+    <w:pPr>
+      <w:keepNext/>
+      <w:keepLines/>
+      <w:spacing w:before="200" w:after="0"/>
+      <w:outlineLvl w:val="1"/>
+    </w:pPr>
+    <w:rPr>
+      <w:rFonts w:asciiTheme="majorHAnsi" w:eastAsiaTheme="majorEastAsia" w:hAnsiTheme="majorHAnsi" w:cstheme="majorBidi"/>
+      <w:b/>
+      <w:bCs/>
+      <w:color w:val="4F81BD" w:themeColor="accent1"/>
+      <w:sz w:val="26"/>
+      <w:szCs w:val="26"/>
+    </w:rPr>
+  </w:style>
+  <w:style w:type="paragraph" w:styleId="Heading3">
+    <w:name w:val="heading 3"/>
+    <w:basedOn w:val="Normal"/>
+    <w:next w:val="Normal"/>
+    <w:link w:val="Heading3Char"/>
+    <w:uiPriority w:val="9"/>
+    <w:unhideWhenUsed/>
+    <w:qFormat/>
+    <w:rsid w:val="004E53A5"/>
+    <w:pPr>
+      <w:keepNext/>
+      <w:keepLines/>
+      <w:spacing w:before="200" w:after="0"/>
+      <w:outlineLvl w:val="2"/>
+    </w:pPr>
+    <w:rPr>
+      <w:rFonts w:asciiTheme="majorHAnsi" w:eastAsiaTheme="majorEastAsia" w:hAnsiTheme="majorHAnsi" w:cstheme="majorBidi"/>
+      <w:b/>
+      <w:bCs/>
+      <w:color w:val="4F81BD" w:themeColor="accent1"/>
+    </w:rPr>
+  </w:style>
+  <w:style w:type="paragraph" w:styleId="Heading4">
+    <w:name w:val="heading 4"/>
+    <w:basedOn w:val="Normal"/>
+    <w:next w:val="Normal"/>
+    <w:link w:val="Heading4Char"/>
+    <w:uiPriority w:val="9"/>
+    <w:unhideWhenUsed/>
+    <w:qFormat/>
+    <w:rsid w:val="004E53A5"/>
+    <w:pPr>
+      <w:keepNext/>
+      <w:keepLines/>
+      <w:spacing w:before="200" w:after="0"/>
+      <w:outlineLvl w:val="3"/>
+    </w:pPr>
+    <w:rPr>
+      <w:rFonts w:asciiTheme="majorHAnsi" w:eastAsiaTheme="majorEastAsia" w:hAnsiTheme="majorHAnsi" w:cstheme="majorBidi"/>
+      <w:b/>
+      <w:bCs/>
+      <w:i/>
+      <w:iCs/>
+      <w:color w:val="4F81BD" w:themeColor="accent1"/>
+    </w:rPr>
+  </w:style>
+  <w:style w:type="paragraph" w:styleId="Heading5">
+    <w:name w:val="heading 5"/>
+    <w:basedOn w:val="Normal"/>
+    <w:next w:val="Normal"/>
+    <w:link w:val="Heading5Char"/>
+    <w:uiPriority w:val="9"/>
+    <w:unhideWhenUsed/>
+    <w:qFormat/>
+    <w:rsid w:val="004E53A5"/>
+    <w:pPr>
+      <w:keepNext/>
+      <w:keepLines/>
+      <w:spacing w:before="200" w:after="0"/>
+      <w:outlineLvl w:val="4"/>
+    </w:pPr>
+    <w:rPr>
+      <w:rFonts w:asciiTheme="majorHAnsi" w:eastAsiaTheme="majorEastAsia" w:hAnsiTheme="majorHAnsi" w:cstheme="majorBidi"/>
+      <w:color w:val="243F60" w:themeColor="accent1" w:themeShade="7F"/>
+    </w:rPr>
+  </w:style>
+  <w:style w:type="paragraph" w:styleId="Heading6">
+    <w:name w:val="heading 6"/>
+    <w:basedOn w:val="Normal"/>
+    <w:next w:val="Normal"/>
+    <w:link w:val="Heading6Char"/>
+    <w:uiPriority w:val="9"/>
+    <w:unhideWhenUsed/>
+    <w:qFormat/>
+    <w:rsid w:val="004E53A5"/>
+    <w:pPr>
+      <w:keepNext/>
+      <w:keepLines/>
+      <w:spacing w:before="200" w:after="0"/>
+      <w:outlineLvl w:val="5"/>
+    </w:pPr>
+    <w:rPr>
+      <w:rFonts w:asciiTheme="majorHAnsi" w:eastAsiaTheme="majorEastAsia" w:hAnsiTheme="majorHAnsi" w:cstheme="majorBidi"/>
+      <w:i/>
+      <w:iCs/>
+      <w:color w:val="243F60" w:themeColor="accent1" w:themeShade="7F"/>
+    </w:rPr>
+  </w:style>
   <w:style w:type="character" w:default="1" w:styleId="DefaultParagraphFont">
     <w:name w:val="Default Paragraph Font"/>
     <w:uiPriority w:val="1"/>
@@ -244,7 +437,6 @@
     <w:uiPriority w:val="99"/>
     <w:semiHidden/>
     <w:unhideWhenUsed/>
-    <w:qFormat/>
     <w:tblPr>
       <w:tblInd w:w="0" w:type="dxa"/>
       <w:tblCellMar>
@@ -261,11 +453,104 @@
     <w:semiHidden/>
     <w:unhideWhenUsed/>
   </w:style>
+  <w:style w:type="character" w:customStyle="1" w:styleId="Heading1Char">
+    <w:name w:val="Heading 1 Char"/>
+    <w:basedOn w:val="DefaultParagraphFont"/>
+    <w:link w:val="Heading1"/>
+    <w:uiPriority w:val="9"/>
+    <w:rsid w:val="004E53A5"/>
+    <w:rPr>
+      <w:rFonts w:asciiTheme="majorHAnsi" w:eastAsiaTheme="majorEastAsia" w:hAnsiTheme="majorHAnsi" w:cstheme="majorBidi"/>
+      <w:b/>
+      <w:bCs/>
+      <w:color w:val="345A8A" w:themeColor="accent1" w:themeShade="B5"/>
+      <w:sz w:val="32"/>
+      <w:szCs w:val="32"/>
+    </w:rPr>
+  </w:style>
+  <w:style w:type="character" w:customStyle="1" w:styleId="Heading2Char">
+    <w:name w:val="Heading 2 Char"/>
+    <w:basedOn w:val="DefaultParagraphFont"/>
+    <w:link w:val="Heading2"/>
+    <w:uiPriority w:val="9"/>
+    <w:rsid w:val="004E53A5"/>
+    <w:rPr>
+      <w:rFonts w:asciiTheme="majorHAnsi" w:eastAsiaTheme="majorEastAsia" w:hAnsiTheme="majorHAnsi" w:cstheme="majorBidi"/>
+      <w:b/>
+      <w:bCs/>
+      <w:color w:val="4F81BD" w:themeColor="accent1"/>
+      <w:sz w:val="26"/>
+      <w:szCs w:val="26"/>
+    </w:rPr>
+  </w:style>
+  <w:style w:type="character" w:customStyle="1" w:styleId="Heading3Char">
+    <w:name w:val="Heading 3 Char"/>
+    <w:basedOn w:val="DefaultParagraphFont"/>
+    <w:link w:val="Heading3"/>
+    <w:uiPriority w:val="9"/>
+    <w:rsid w:val="004E53A5"/>
+    <w:rPr>
+      <w:rFonts w:asciiTheme="majorHAnsi" w:eastAsiaTheme="majorEastAsia" w:hAnsiTheme="majorHAnsi" w:cstheme="majorBidi"/>
+      <w:b/>
+      <w:bCs/>
+      <w:color w:val="4F81BD" w:themeColor="accent1"/>
+    </w:rPr>
+  </w:style>
+  <w:style w:type="character" w:customStyle="1" w:styleId="Heading4Char">
+    <w:name w:val="Heading 4 Char"/>
+    <w:basedOn w:val="DefaultParagraphFont"/>
+    <w:link w:val="Heading4"/>
+    <w:uiPriority w:val="9"/>
+    <w:rsid w:val="004E53A5"/>
+    <w:rPr>
+      <w:rFonts w:asciiTheme="majorHAnsi" w:eastAsiaTheme="majorEastAsia" w:hAnsiTheme="majorHAnsi" w:cstheme="majorBidi"/>
+      <w:b/>
+      <w:bCs/>
+      <w:i/>
+      <w:iCs/>
+      <w:color w:val="4F81BD" w:themeColor="accent1"/>
+    </w:rPr>
+  </w:style>
+  <w:style w:type="character" w:customStyle="1" w:styleId="Heading5Char">
+    <w:name w:val="Heading 5 Char"/>
+    <w:basedOn w:val="DefaultParagraphFont"/>
+    <w:link w:val="Heading5"/>
+    <w:uiPriority w:val="9"/>
+    <w:rsid w:val="004E53A5"/>
+    <w:rPr>
+      <w:rFonts w:asciiTheme="majorHAnsi" w:eastAsiaTheme="majorEastAsia" w:hAnsiTheme="majorHAnsi" w:cstheme="majorBidi"/>
+      <w:color w:val="243F60" w:themeColor="accent1" w:themeShade="7F"/>
+    </w:rPr>
+  </w:style>
+  <w:style w:type="character" w:customStyle="1" w:styleId="Heading6Char">
+    <w:name w:val="Heading 6 Char"/>
+    <w:basedOn w:val="DefaultParagraphFont"/>
+    <w:link w:val="Heading6"/>
+    <w:uiPriority w:val="9"/>
+    <w:rsid w:val="004E53A5"/>
+    <w:rPr>
+      <w:rFonts w:asciiTheme="majorHAnsi" w:eastAsiaTheme="majorEastAsia" w:hAnsiTheme="majorHAnsi" w:cstheme="majorBidi"/>
+      <w:i/>
+      <w:iCs/>
+      <w:color w:val="243F60" w:themeColor="accent1" w:themeShade="7F"/>
+    </w:rPr>
+  </w:style>
+  <w:style w:type="character" w:styleId="Hyperlink">
+    <w:name w:val="Hyperlink"/>
+    <w:basedOn w:val="DefaultParagraphFont"/>
+    <w:uiPriority w:val="99"/>
+    <w:unhideWhenUsed/>
+    <w:rsid w:val="008271DA"/>
+    <w:rPr>
+      <w:color w:val="0000FF" w:themeColor="hyperlink"/>
+      <w:u w:val="single"/>
+    </w:rPr>
+  </w:style>
 </w:styles>
 </file>
 
 <file path=word/stylesWithEffects.xml><?xml version="1.0" encoding="utf-8"?>
-<w:styles xmlns:wpc="http://schemas.microsoft.com/office/word/2010/wordprocessingCanvas" xmlns:mc="http://schemas.openxmlformats.org/markup-compatibility/2006" xmlns:o="urn:schemas-microsoft-com:office:office" xmlns:r="http://schemas.openxmlformats.org/officeDocument/2006/relationships" xmlns:m="http://schemas.openxmlformats.org/officeDocument/2006/math" xmlns:v="urn:schemas-microsoft-com:vml" xmlns:wp14="http://schemas.microsoft.com/office/word/2010/wordprocessingDrawing" xmlns:wp="http://schemas.openxmlformats.org/drawingml/2006/wordprocessingDrawing" xmlns:w10="urn:schemas-microsoft-com:office:word" xmlns:w="http://schemas.openxmlformats.org/wordprocessingml/2006/main" xmlns:w14="http://schemas.microsoft.com/office/word/2010/wordml" xmlns:wpg="http://schemas.microsoft.com/office/word/2010/wordprocessingGroup" xmlns:wpi="http://schemas.microsoft.com/office/word/2010/wordprocessingInk" xmlns:wne="http://schemas.microsoft.com/office/word/2006/wordml" xmlns:wps="http://schemas.microsoft.com/office/word/2010/wordprocessingShape" mc:Ignorable="w14 wp14">
+<w:styles xmlns:wpc="http://schemas.microsoft.com/office/word/2010/wordprocessingCanvas" xmlns:mo="http://schemas.microsoft.com/office/mac/office/2008/main" xmlns:mc="http://schemas.openxmlformats.org/markup-compatibility/2006" xmlns:mv="urn:schemas-microsoft-com:mac:vml" xmlns:o="urn:schemas-microsoft-com:office:office" xmlns:r="http://schemas.openxmlformats.org/officeDocument/2006/relationships" xmlns:m="http://schemas.openxmlformats.org/officeDocument/2006/math" xmlns:v="urn:schemas-microsoft-com:vml" xmlns:wp14="http://schemas.microsoft.com/office/word/2010/wordprocessingDrawing" xmlns:wp="http://schemas.openxmlformats.org/drawingml/2006/wordprocessingDrawing" xmlns:w10="urn:schemas-microsoft-com:office:word" xmlns:w="http://schemas.openxmlformats.org/wordprocessingml/2006/main" xmlns:w14="http://schemas.microsoft.com/office/word/2010/wordml" xmlns:wpg="http://schemas.microsoft.com/office/word/2010/wordprocessingGroup" xmlns:wpi="http://schemas.microsoft.com/office/word/2010/wordprocessingInk" xmlns:wne="http://schemas.microsoft.com/office/word/2006/wordml" xmlns:wps="http://schemas.microsoft.com/office/word/2010/wordprocessingShape" mc:Ignorable="w14 wp14">
   <w:docDefaults>
     <w:rPrDefault>
       <w:rPr>
@@ -281,7 +566,7 @@
       </w:pPr>
     </w:pPrDefault>
   </w:docDefaults>
-  <w:latentStyles w:defLockedState="0" w:defUIPriority="99" w:defSemiHidden="1" w:defUnhideWhenUsed="1" w:defQFormat="0" w:count="267">
+  <w:latentStyles w:defLockedState="0" w:defUIPriority="99" w:defSemiHidden="1" w:defUnhideWhenUsed="1" w:defQFormat="0" w:count="276">
     <w:lsdException w:name="Normal" w:semiHidden="0" w:uiPriority="0" w:unhideWhenUsed="0" w:qFormat="1"/>
     <w:lsdException w:name="heading 1" w:semiHidden="0" w:uiPriority="9" w:unhideWhenUsed="0" w:qFormat="1"/>
     <w:lsdException w:name="heading 2" w:uiPriority="9" w:qFormat="1"/>

</xml_diff>